<commit_message>
Fixed app state issue
</commit_message>
<xml_diff>
--- a/template.docx
+++ b/template.docx
@@ -3482,7 +3482,17 @@
                 <w:lang w:eastAsia="en-SG"/>
                 <w14:ligatures w14:val="none"/>
               </w:rPr>
-              <w:t xml:space="preserve"> / PB</w:t>
+              <w:t xml:space="preserve"> / </w:t>
+            </w:r>
+            <w:r>
+              <w:rPr>
+                <w:rFonts w:ascii="Calibri" w:eastAsia="Times New Roman" w:hAnsi="Calibri" w:cs="Calibri"/>
+                <w:color w:val="000000"/>
+                <w:kern w:val="0"/>
+                <w:lang w:eastAsia="en-SG"/>
+                <w14:ligatures w14:val="none"/>
+              </w:rPr>
+              <w:t>TW</w:t>
             </w:r>
           </w:p>
         </w:tc>

</xml_diff>